<commit_message>
# actualice las plantillas de la minuta de reunion y el reporte de avance
</commit_message>
<xml_diff>
--- a/meetings/templates/minutaReunion.aaaammdd.(template).docx
+++ b/meetings/templates/minutaReunion.aaaammdd.(template).docx
@@ -5,7 +5,7 @@
     <w:p>
       <w:pPr>
         <w:pStyle w:val="Ttulo1"/>
-        <w:spacing w:before="40" w:line="240" w:lineRule="auto"/>
+        <w:spacing w:before="80" w:line="240" w:lineRule="auto"/>
         <w:rPr>
           <w:lang w:val="es-AR"/>
         </w:rPr>
@@ -34,13 +34,19 @@
         <w:rPr>
           <w:lang w:val="es-AR"/>
         </w:rPr>
-        <w:t>No. 00</w:t>
-      </w:r>
-      <w:r>
-        <w:rPr>
-          <w:lang w:val="es-AR"/>
-        </w:rPr>
-        <w:t>0</w:t>
+        <w:t>No</w:t>
+      </w:r>
+      <w:r>
+        <w:rPr>
+          <w:lang w:val="es-AR"/>
+        </w:rPr>
+        <w:t>:</w:t>
+      </w:r>
+      <w:r>
+        <w:rPr>
+          <w:lang w:val="es-AR"/>
+        </w:rPr>
+        <w:t xml:space="preserve"> 00</w:t>
       </w:r>
     </w:p>
     <w:p>
@@ -60,7 +66,7 @@
         <w:rPr>
           <w:lang w:val="es-AR"/>
         </w:rPr>
-        <w:t xml:space="preserve">Proyecto:  </w:t>
+        <w:t xml:space="preserve">Proyecto: </w:t>
       </w:r>
       <w:r>
         <w:rPr>
@@ -86,7 +92,7 @@
         <w:rPr>
           <w:lang w:val="es-AR"/>
         </w:rPr>
-        <w:t xml:space="preserve">Lunes </w:t>
+        <w:t xml:space="preserve">Fecha: </w:t>
       </w:r>
       <w:r>
         <w:rPr>
@@ -98,7 +104,7 @@
         <w:rPr>
           <w:lang w:val="es-AR"/>
         </w:rPr>
-        <w:t xml:space="preserve"> de </w:t>
+        <w:t>/</w:t>
       </w:r>
       <w:r>
         <w:rPr>
@@ -110,49 +116,7 @@
         <w:rPr>
           <w:lang w:val="es-AR"/>
         </w:rPr>
-        <w:t xml:space="preserve"> de 2010 desde las </w:t>
-      </w:r>
-      <w:r>
-        <w:rPr>
-          <w:lang w:val="es-AR"/>
-        </w:rPr>
-        <w:t>hh</w:t>
-      </w:r>
-      <w:r>
-        <w:rPr>
-          <w:lang w:val="es-AR"/>
-        </w:rPr>
-        <w:t>:</w:t>
-      </w:r>
-      <w:r>
-        <w:rPr>
-          <w:lang w:val="es-AR"/>
-        </w:rPr>
-        <w:t>mm</w:t>
-      </w:r>
-      <w:r>
-        <w:rPr>
-          <w:lang w:val="es-AR"/>
-        </w:rPr>
-        <w:t xml:space="preserve"> hasta las </w:t>
-      </w:r>
-      <w:r>
-        <w:rPr>
-          <w:lang w:val="es-AR"/>
-        </w:rPr>
-        <w:t>hh</w:t>
-      </w:r>
-      <w:r>
-        <w:rPr>
-          <w:lang w:val="es-AR"/>
-        </w:rPr>
-        <w:t>:</w:t>
-      </w:r>
-      <w:r>
-        <w:rPr>
-          <w:lang w:val="es-AR"/>
-        </w:rPr>
-        <w:t>mm</w:t>
+        <w:t>/yyyy</w:t>
       </w:r>
     </w:p>
     <w:p>
@@ -171,13 +135,7 @@
         <w:rPr>
           <w:lang w:val="es-AR"/>
         </w:rPr>
-        <w:t xml:space="preserve">Clasificación: </w:t>
-      </w:r>
-      <w:r>
-        <w:rPr>
-          <w:lang w:val="es-AR"/>
-        </w:rPr>
-        <w:t>[Informativa, Control Avance, Coordinación, Decisión, Otros]</w:t>
+        <w:t>Clasificación: [Informativa, Control Avance, Coordinación, Decisión, Otros]</w:t>
       </w:r>
     </w:p>
     <w:p>
@@ -226,7 +184,19 @@
         <w:rPr>
           <w:lang w:val="es-AR"/>
         </w:rPr>
-        <w:t xml:space="preserve">(Cliente / Product Owner) </w:t>
+        <w:t xml:space="preserve">(Cliente </w:t>
+      </w:r>
+      <w:r>
+        <w:rPr>
+          <w:lang w:val="es-AR"/>
+        </w:rPr>
+        <w:t xml:space="preserve">| </w:t>
+      </w:r>
+      <w:r>
+        <w:rPr>
+          <w:lang w:val="es-AR"/>
+        </w:rPr>
+        <w:t xml:space="preserve">Product Owner) </w:t>
       </w:r>
       <w:r>
         <w:rPr>
@@ -768,7 +738,6 @@
       <w:pPr>
         <w:spacing w:after="0" w:line="240" w:lineRule="auto"/>
         <w:rPr>
-          <w:sz w:val="20"/>
           <w:lang w:val="es-AR"/>
         </w:rPr>
       </w:pPr>
@@ -779,16 +748,6 @@
         <w:rPr>
           <w:lang w:val="es-AR"/>
         </w:rPr>
-        <w:sectPr>
-          <w:headerReference w:type="default" r:id="rId13"/>
-          <w:footerReference w:type="default" r:id="rId14"/>
-          <w:type w:val="continuous"/>
-          <w:pgSz w:w="12240" w:h="15840" w:code="1"/>
-          <w:pgMar w:top="1418" w:right="1701" w:bottom="1418" w:left="1701" w:header="737" w:footer="624" w:gutter="0"/>
-          <w:pgNumType w:start="1"/>
-          <w:cols w:space="708"/>
-          <w:docGrid w:linePitch="360"/>
-        </w:sectPr>
       </w:pPr>
     </w:p>
     <w:p>
@@ -804,27 +763,25 @@
           <w:noProof/>
           <w:lang w:val="es-AR" w:eastAsia="es-AR" w:bidi="ar-SA"/>
         </w:rPr>
-        <w:lastRenderedPageBreak/>
         <w:pict>
           <v:shapetype id="_x0000_t32" coordsize="21600,21600" o:spt="32" o:oned="t" path="m,l21600,21600e" filled="f">
             <v:path arrowok="t" fillok="f" o:connecttype="none"/>
             <o:lock v:ext="edit" shapetype="t"/>
           </v:shapetype>
-          <v:shape id="_x0000_s1028" type="#_x0000_t32" style="position:absolute;margin-left:.05pt;margin-top:12.9pt;width:202.85pt;height:0;z-index:251662336" o:connectortype="straight"/>
+          <v:shape id="_x0000_s1029" type="#_x0000_t32" style="position:absolute;margin-left:243.25pt;margin-top:9.9pt;width:202.85pt;height:0;z-index:251663360" o:connectortype="straight"/>
         </w:pict>
       </w:r>
     </w:p>
     <w:p>
       <w:pPr>
         <w:spacing w:after="0" w:line="240" w:lineRule="auto"/>
-        <w:rPr>
-          <w:sz w:val="20"/>
-          <w:lang w:val="es-AR"/>
-        </w:rPr>
-      </w:pPr>
-      <w:r>
-        <w:rPr>
-          <w:sz w:val="20"/>
+        <w:jc w:val="right"/>
+        <w:rPr>
+          <w:lang w:val="es-AR"/>
+        </w:rPr>
+      </w:pPr>
+      <w:r>
+        <w:rPr>
           <w:lang w:val="es-AR"/>
         </w:rPr>
         <w:t>Alejandro Molinari</w:t>
@@ -833,90 +790,38 @@
     <w:p>
       <w:pPr>
         <w:spacing w:after="0" w:line="240" w:lineRule="auto"/>
-        <w:rPr>
-          <w:i/>
-          <w:lang w:val="es-AR"/>
-        </w:rPr>
-      </w:pPr>
-      <w:r>
-        <w:rPr>
-          <w:i/>
-          <w:sz w:val="20"/>
-          <w:lang w:val="es-AR"/>
-        </w:rPr>
-        <w:t>Cliente</w:t>
-      </w:r>
-    </w:p>
-    <w:p>
-      <w:pPr>
-        <w:spacing w:after="0" w:line="240" w:lineRule="auto"/>
-        <w:rPr>
-          <w:lang w:val="es-AR"/>
-        </w:rPr>
-      </w:pPr>
-      <w:r>
-        <w:rPr>
-          <w:i/>
-          <w:noProof/>
-          <w:lang w:val="es-AR" w:eastAsia="es-AR" w:bidi="ar-SA"/>
-        </w:rPr>
-        <w:pict>
-          <v:shape id="_x0000_s1029" type="#_x0000_t32" style="position:absolute;margin-left:239.2pt;margin-top:-24.95pt;width:202.85pt;height:0;z-index:251663360" o:connectortype="straight"/>
-        </w:pict>
-      </w:r>
-      <w:r>
-        <w:rPr>
-          <w:lang w:val="es-AR"/>
-        </w:rPr>
-        <w:br w:type="column"/>
-      </w:r>
-    </w:p>
-    <w:p>
-      <w:pPr>
-        <w:spacing w:after="0" w:line="240" w:lineRule="auto"/>
-        <w:rPr>
-          <w:sz w:val="20"/>
-          <w:lang w:val="es-AR"/>
-        </w:rPr>
-      </w:pPr>
-      <w:r>
-        <w:rPr>
-          <w:sz w:val="20"/>
-          <w:lang w:val="es-AR"/>
-        </w:rPr>
-        <w:t>Alejandro Molinari</w:t>
-      </w:r>
-    </w:p>
-    <w:p>
-      <w:pPr>
-        <w:spacing w:after="0" w:line="240" w:lineRule="auto"/>
-        <w:rPr>
-          <w:lang w:val="es-AR"/>
-        </w:rPr>
-      </w:pPr>
-      <w:r>
-        <w:rPr>
-          <w:i/>
-          <w:sz w:val="20"/>
+        <w:jc w:val="right"/>
+        <w:rPr>
+          <w:sz w:val="19"/>
+          <w:szCs w:val="19"/>
+          <w:lang w:val="es-AR"/>
+        </w:rPr>
+      </w:pPr>
+      <w:r>
+        <w:rPr>
+          <w:sz w:val="19"/>
+          <w:szCs w:val="19"/>
+          <w:lang w:val="es-AR"/>
+        </w:rPr>
+        <w:t xml:space="preserve">Cliente | </w:t>
+      </w:r>
+      <w:r>
+        <w:rPr>
+          <w:sz w:val="19"/>
+          <w:szCs w:val="19"/>
           <w:lang w:val="es-AR"/>
         </w:rPr>
         <w:t>Product Owner</w:t>
       </w:r>
     </w:p>
-    <w:p>
-      <w:pPr>
-        <w:spacing w:after="0" w:line="240" w:lineRule="auto"/>
-        <w:rPr>
-          <w:lang w:val="es-AR"/>
-        </w:rPr>
-      </w:pPr>
-    </w:p>
     <w:sectPr>
+      <w:headerReference w:type="default" r:id="rId13"/>
+      <w:footerReference w:type="default" r:id="rId14"/>
       <w:type w:val="continuous"/>
       <w:pgSz w:w="12240" w:h="15840" w:code="1"/>
       <w:pgMar w:top="1418" w:right="1701" w:bottom="1418" w:left="1701" w:header="737" w:footer="624" w:gutter="0"/>
       <w:pgNumType w:start="1"/>
-      <w:cols w:num="2" w:space="708"/>
+      <w:cols w:space="708"/>
       <w:docGrid w:linePitch="360"/>
     </w:sectPr>
   </w:body>
@@ -951,7 +856,7 @@
     </w:pPr>
     <w:r>
       <w:pict>
-        <v:rect id="_x0000_i1025" style="width:441.9pt;height:1.5pt" o:hralign="center" o:hrstd="t" o:hr="t" fillcolor="#a0a0a0" stroked="f"/>
+        <v:rect id="_x0000_i1026" style="width:441.9pt;height:1.5pt" o:hralign="center" o:hrstd="t" o:hr="t" fillcolor="#a0a0a0" stroked="f"/>
       </w:pict>
     </w:r>
   </w:p>
@@ -971,7 +876,7 @@
         <w:rPr>
           <w:sz w:val="20"/>
         </w:rPr>
-        <w:id w:val="14490918"/>
+        <w:id w:val="73222517"/>
         <w:docPartObj>
           <w:docPartGallery w:val="Page Numbers (Bottom of Page)"/>
           <w:docPartUnique/>
@@ -1301,7 +1206,7 @@
     </w:pPr>
     <w:r>
       <w:pict>
-        <v:rect id="_x0000_i1026" style="width:441.9pt;height:1.5pt" o:hralign="center" o:hrstd="t" o:hr="t" fillcolor="#a0a0a0" stroked="f"/>
+        <v:rect id="_x0000_i1025" style="width:441.9pt;height:1.5pt" o:hralign="center" o:hrstd="t" o:hr="t" fillcolor="#a0a0a0" stroked="f"/>
       </w:pict>
     </w:r>
   </w:p>
@@ -2566,7 +2471,7 @@
       <w:rFonts w:asciiTheme="majorHAnsi" w:eastAsiaTheme="majorEastAsia" w:hAnsiTheme="majorHAnsi" w:cstheme="majorBidi"/>
       <w:b/>
       <w:bCs/>
-      <w:color w:val="3E3E67" w:themeColor="accent1" w:themeShade="BF"/>
+      <w:color w:val="4B7B8A" w:themeColor="accent1" w:themeShade="BF"/>
       <w:sz w:val="28"/>
       <w:szCs w:val="28"/>
     </w:rPr>
@@ -2590,7 +2495,7 @@
       <w:rFonts w:asciiTheme="majorHAnsi" w:eastAsiaTheme="majorEastAsia" w:hAnsiTheme="majorHAnsi" w:cstheme="majorBidi"/>
       <w:b/>
       <w:bCs/>
-      <w:color w:val="53548A" w:themeColor="accent1"/>
+      <w:color w:val="6EA0B0" w:themeColor="accent1"/>
       <w:sz w:val="26"/>
       <w:szCs w:val="26"/>
     </w:rPr>
@@ -2614,7 +2519,7 @@
       <w:rFonts w:asciiTheme="majorHAnsi" w:eastAsiaTheme="majorEastAsia" w:hAnsiTheme="majorHAnsi" w:cstheme="majorBidi"/>
       <w:b/>
       <w:bCs/>
-      <w:color w:val="53548A" w:themeColor="accent1"/>
+      <w:color w:val="6EA0B0" w:themeColor="accent1"/>
     </w:rPr>
   </w:style>
   <w:style w:type="paragraph" w:styleId="Ttulo4">
@@ -2638,7 +2543,7 @@
       <w:bCs/>
       <w:i/>
       <w:iCs/>
-      <w:color w:val="53548A" w:themeColor="accent1"/>
+      <w:color w:val="6EA0B0" w:themeColor="accent1"/>
     </w:rPr>
   </w:style>
   <w:style w:type="paragraph" w:styleId="Ttulo5">
@@ -2658,7 +2563,7 @@
     </w:pPr>
     <w:rPr>
       <w:rFonts w:asciiTheme="majorHAnsi" w:eastAsiaTheme="majorEastAsia" w:hAnsiTheme="majorHAnsi" w:cstheme="majorBidi"/>
-      <w:color w:val="292944" w:themeColor="accent1" w:themeShade="7F"/>
+      <w:color w:val="32515C" w:themeColor="accent1" w:themeShade="7F"/>
     </w:rPr>
   </w:style>
   <w:style w:type="paragraph" w:styleId="Ttulo6">
@@ -2680,7 +2585,7 @@
       <w:rFonts w:asciiTheme="majorHAnsi" w:eastAsiaTheme="majorEastAsia" w:hAnsiTheme="majorHAnsi" w:cstheme="majorBidi"/>
       <w:i/>
       <w:iCs/>
-      <w:color w:val="292944" w:themeColor="accent1" w:themeShade="7F"/>
+      <w:color w:val="32515C" w:themeColor="accent1" w:themeShade="7F"/>
     </w:rPr>
   </w:style>
   <w:style w:type="paragraph" w:styleId="Ttulo7">
@@ -2722,7 +2627,7 @@
     </w:pPr>
     <w:rPr>
       <w:rFonts w:asciiTheme="majorHAnsi" w:eastAsiaTheme="majorEastAsia" w:hAnsiTheme="majorHAnsi" w:cstheme="majorBidi"/>
-      <w:color w:val="53548A" w:themeColor="accent1"/>
+      <w:color w:val="6EA0B0" w:themeColor="accent1"/>
       <w:sz w:val="20"/>
       <w:szCs w:val="20"/>
     </w:rPr>
@@ -2754,6 +2659,7 @@
   <w:style w:type="character" w:default="1" w:styleId="Fuentedeprrafopredeter">
     <w:name w:val="Default Paragraph Font"/>
     <w:uiPriority w:val="1"/>
+    <w:semiHidden/>
     <w:unhideWhenUsed/>
   </w:style>
   <w:style w:type="table" w:default="1" w:styleId="Tablanormal">
@@ -2964,7 +2870,7 @@
       <w:rFonts w:asciiTheme="majorHAnsi" w:eastAsiaTheme="majorEastAsia" w:hAnsiTheme="majorHAnsi" w:cstheme="majorBidi"/>
       <w:b/>
       <w:bCs/>
-      <w:color w:val="3E3E67" w:themeColor="accent1" w:themeShade="BF"/>
+      <w:color w:val="4B7B8A" w:themeColor="accent1" w:themeShade="BF"/>
       <w:sz w:val="28"/>
       <w:szCs w:val="28"/>
     </w:rPr>
@@ -2979,7 +2885,7 @@
       <w:rFonts w:asciiTheme="majorHAnsi" w:eastAsiaTheme="majorEastAsia" w:hAnsiTheme="majorHAnsi" w:cstheme="majorBidi"/>
       <w:b/>
       <w:bCs/>
-      <w:color w:val="53548A" w:themeColor="accent1"/>
+      <w:color w:val="6EA0B0" w:themeColor="accent1"/>
       <w:sz w:val="26"/>
       <w:szCs w:val="26"/>
     </w:rPr>
@@ -2994,7 +2900,7 @@
       <w:rFonts w:asciiTheme="majorHAnsi" w:eastAsiaTheme="majorEastAsia" w:hAnsiTheme="majorHAnsi" w:cstheme="majorBidi"/>
       <w:b/>
       <w:bCs/>
-      <w:color w:val="53548A" w:themeColor="accent1"/>
+      <w:color w:val="6EA0B0" w:themeColor="accent1"/>
     </w:rPr>
   </w:style>
   <w:style w:type="character" w:customStyle="1" w:styleId="Ttulo4Car">
@@ -3009,7 +2915,7 @@
       <w:bCs/>
       <w:i/>
       <w:iCs/>
-      <w:color w:val="53548A" w:themeColor="accent1"/>
+      <w:color w:val="6EA0B0" w:themeColor="accent1"/>
     </w:rPr>
   </w:style>
   <w:style w:type="character" w:customStyle="1" w:styleId="Ttulo5Car">
@@ -3020,7 +2926,7 @@
     <w:rsid w:val="001E77AE"/>
     <w:rPr>
       <w:rFonts w:asciiTheme="majorHAnsi" w:eastAsiaTheme="majorEastAsia" w:hAnsiTheme="majorHAnsi" w:cstheme="majorBidi"/>
-      <w:color w:val="292944" w:themeColor="accent1" w:themeShade="7F"/>
+      <w:color w:val="32515C" w:themeColor="accent1" w:themeShade="7F"/>
     </w:rPr>
   </w:style>
   <w:style w:type="character" w:customStyle="1" w:styleId="Ttulo6Car">
@@ -3033,7 +2939,7 @@
       <w:rFonts w:asciiTheme="majorHAnsi" w:eastAsiaTheme="majorEastAsia" w:hAnsiTheme="majorHAnsi" w:cstheme="majorBidi"/>
       <w:i/>
       <w:iCs/>
-      <w:color w:val="292944" w:themeColor="accent1" w:themeShade="7F"/>
+      <w:color w:val="32515C" w:themeColor="accent1" w:themeShade="7F"/>
     </w:rPr>
   </w:style>
   <w:style w:type="character" w:customStyle="1" w:styleId="Ttulo7Car">
@@ -3057,7 +2963,7 @@
     <w:rsid w:val="001E77AE"/>
     <w:rPr>
       <w:rFonts w:asciiTheme="majorHAnsi" w:eastAsiaTheme="majorEastAsia" w:hAnsiTheme="majorHAnsi" w:cstheme="majorBidi"/>
-      <w:color w:val="53548A" w:themeColor="accent1"/>
+      <w:color w:val="6EA0B0" w:themeColor="accent1"/>
       <w:sz w:val="20"/>
       <w:szCs w:val="20"/>
     </w:rPr>
@@ -3092,7 +2998,7 @@
     <w:rPr>
       <w:b/>
       <w:bCs/>
-      <w:color w:val="53548A" w:themeColor="accent1"/>
+      <w:color w:val="6EA0B0" w:themeColor="accent1"/>
       <w:sz w:val="18"/>
       <w:szCs w:val="18"/>
     </w:rPr>
@@ -3107,14 +3013,14 @@
     <w:rsid w:val="001E77AE"/>
     <w:pPr>
       <w:pBdr>
-        <w:bottom w:val="single" w:sz="8" w:space="4" w:color="53548A" w:themeColor="accent1"/>
+        <w:bottom w:val="single" w:sz="8" w:space="4" w:color="6EA0B0" w:themeColor="accent1"/>
       </w:pBdr>
       <w:spacing w:after="300" w:line="240" w:lineRule="auto"/>
       <w:contextualSpacing/>
     </w:pPr>
     <w:rPr>
       <w:rFonts w:asciiTheme="majorHAnsi" w:eastAsiaTheme="majorEastAsia" w:hAnsiTheme="majorHAnsi" w:cstheme="majorBidi"/>
-      <w:color w:val="313240" w:themeColor="text2" w:themeShade="BF"/>
+      <w:color w:val="2C2C2C" w:themeColor="text2" w:themeShade="BF"/>
       <w:spacing w:val="5"/>
       <w:kern w:val="28"/>
       <w:sz w:val="52"/>
@@ -3129,7 +3035,7 @@
     <w:rsid w:val="001E77AE"/>
     <w:rPr>
       <w:rFonts w:asciiTheme="majorHAnsi" w:eastAsiaTheme="majorEastAsia" w:hAnsiTheme="majorHAnsi" w:cstheme="majorBidi"/>
-      <w:color w:val="313240" w:themeColor="text2" w:themeShade="BF"/>
+      <w:color w:val="2C2C2C" w:themeColor="text2" w:themeShade="BF"/>
       <w:spacing w:val="5"/>
       <w:kern w:val="28"/>
       <w:sz w:val="52"/>
@@ -3153,7 +3059,7 @@
       <w:rFonts w:asciiTheme="majorHAnsi" w:eastAsiaTheme="majorEastAsia" w:hAnsiTheme="majorHAnsi" w:cstheme="majorBidi"/>
       <w:i/>
       <w:iCs/>
-      <w:color w:val="53548A" w:themeColor="accent1"/>
+      <w:color w:val="6EA0B0" w:themeColor="accent1"/>
       <w:spacing w:val="15"/>
       <w:sz w:val="24"/>
       <w:szCs w:val="24"/>
@@ -3169,7 +3075,7 @@
       <w:rFonts w:asciiTheme="majorHAnsi" w:eastAsiaTheme="majorEastAsia" w:hAnsiTheme="majorHAnsi" w:cstheme="majorBidi"/>
       <w:i/>
       <w:iCs/>
-      <w:color w:val="53548A" w:themeColor="accent1"/>
+      <w:color w:val="6EA0B0" w:themeColor="accent1"/>
       <w:spacing w:val="15"/>
       <w:sz w:val="24"/>
       <w:szCs w:val="24"/>
@@ -3253,7 +3159,7 @@
     <w:rsid w:val="001E77AE"/>
     <w:pPr>
       <w:pBdr>
-        <w:bottom w:val="single" w:sz="4" w:space="4" w:color="53548A" w:themeColor="accent1"/>
+        <w:bottom w:val="single" w:sz="4" w:space="4" w:color="6EA0B0" w:themeColor="accent1"/>
       </w:pBdr>
       <w:spacing w:before="200" w:after="280"/>
       <w:ind w:left="936" w:right="936"/>
@@ -3263,7 +3169,7 @@
       <w:bCs/>
       <w:i/>
       <w:iCs/>
-      <w:color w:val="53548A" w:themeColor="accent1"/>
+      <w:color w:val="6EA0B0" w:themeColor="accent1"/>
     </w:rPr>
   </w:style>
   <w:style w:type="character" w:customStyle="1" w:styleId="CitadestacadaCar">
@@ -3277,7 +3183,7 @@
       <w:bCs/>
       <w:i/>
       <w:iCs/>
-      <w:color w:val="53548A" w:themeColor="accent1"/>
+      <w:color w:val="6EA0B0" w:themeColor="accent1"/>
     </w:rPr>
   </w:style>
   <w:style w:type="character" w:styleId="nfasissutil">
@@ -3303,7 +3209,7 @@
       <w:bCs/>
       <w:i/>
       <w:iCs/>
-      <w:color w:val="53548A" w:themeColor="accent1"/>
+      <w:color w:val="6EA0B0" w:themeColor="accent1"/>
     </w:rPr>
   </w:style>
   <w:style w:type="character" w:styleId="Referenciasutil">
@@ -3314,7 +3220,7 @@
     <w:rsid w:val="001E77AE"/>
     <w:rPr>
       <w:smallCaps/>
-      <w:color w:val="438086" w:themeColor="accent2"/>
+      <w:color w:val="CCAF0A" w:themeColor="accent2"/>
       <w:u w:val="single"/>
     </w:rPr>
   </w:style>
@@ -3328,7 +3234,7 @@
       <w:b/>
       <w:bCs/>
       <w:smallCaps/>
-      <w:color w:val="438086" w:themeColor="accent2"/>
+      <w:color w:val="CCAF0A" w:themeColor="accent2"/>
       <w:spacing w:val="5"/>
       <w:u w:val="single"/>
     </w:rPr>
@@ -3406,9 +3312,9 @@
 </file>
 
 <file path=word/theme/theme1.xml><?xml version="1.0" encoding="utf-8"?>
-<a:theme xmlns:a="http://schemas.openxmlformats.org/drawingml/2006/main" name="Urbano">
+<a:theme xmlns:a="http://schemas.openxmlformats.org/drawingml/2006/main" name="Técnico">
   <a:themeElements>
-    <a:clrScheme name="Urbano">
+    <a:clrScheme name="Técnico">
       <a:dk1>
         <a:sysClr val="windowText" lastClr="000000"/>
       </a:dk1>
@@ -3416,44 +3322,44 @@
         <a:sysClr val="window" lastClr="FFFFFF"/>
       </a:lt1>
       <a:dk2>
-        <a:srgbClr val="424456"/>
+        <a:srgbClr val="3B3B3B"/>
       </a:dk2>
       <a:lt2>
-        <a:srgbClr val="DEDEDE"/>
+        <a:srgbClr val="D4D2D0"/>
       </a:lt2>
       <a:accent1>
-        <a:srgbClr val="53548A"/>
+        <a:srgbClr val="6EA0B0"/>
       </a:accent1>
       <a:accent2>
-        <a:srgbClr val="438086"/>
+        <a:srgbClr val="CCAF0A"/>
       </a:accent2>
       <a:accent3>
-        <a:srgbClr val="A04DA3"/>
+        <a:srgbClr val="8D89A4"/>
       </a:accent3>
       <a:accent4>
-        <a:srgbClr val="C4652D"/>
+        <a:srgbClr val="748560"/>
       </a:accent4>
       <a:accent5>
-        <a:srgbClr val="8B5D3D"/>
+        <a:srgbClr val="9E9273"/>
       </a:accent5>
       <a:accent6>
-        <a:srgbClr val="5C92B5"/>
+        <a:srgbClr val="7E848D"/>
       </a:accent6>
       <a:hlink>
-        <a:srgbClr val="67AFBD"/>
+        <a:srgbClr val="00C8C3"/>
       </a:hlink>
       <a:folHlink>
-        <a:srgbClr val="C2A874"/>
+        <a:srgbClr val="A116E0"/>
       </a:folHlink>
     </a:clrScheme>
-    <a:fontScheme name="Urbano">
+    <a:fontScheme name="Técnico">
       <a:majorFont>
-        <a:latin typeface="Trebuchet MS"/>
+        <a:latin typeface="Franklin Gothic Book"/>
         <a:ea typeface=""/>
         <a:cs typeface=""/>
-        <a:font script="Jpan" typeface="HGｺﾞｼｯｸM"/>
-        <a:font script="Hang" typeface="맑은 고딕"/>
-        <a:font script="Hans" typeface="方正姚体"/>
+        <a:font script="Jpan" typeface="ＭＳ Ｐゴシック"/>
+        <a:font script="Hang" typeface="HY견고딕"/>
+        <a:font script="Hans" typeface="宋体"/>
         <a:font script="Hant" typeface="微軟正黑體"/>
         <a:font script="Arab" typeface="Tahoma"/>
         <a:font script="Hebr" typeface="Arial"/>
@@ -3478,24 +3384,24 @@
         <a:font script="Laoo" typeface="DokChampa"/>
         <a:font script="Sinh" typeface="Iskoola Pota"/>
         <a:font script="Mong" typeface="Mongolian Baiti"/>
-        <a:font script="Viet" typeface="Tahoma"/>
+        <a:font script="Viet" typeface="Arial"/>
         <a:font script="Uigh" typeface="Microsoft Uighur"/>
       </a:majorFont>
       <a:minorFont>
-        <a:latin typeface="Georgia"/>
+        <a:latin typeface="Arial"/>
         <a:ea typeface=""/>
         <a:cs typeface=""/>
-        <a:font script="Jpan" typeface="HG明朝B"/>
-        <a:font script="Hang" typeface="맑은 고딕"/>
-        <a:font script="Hans" typeface="宋体"/>
-        <a:font script="Hant" typeface="新細明體"/>
-        <a:font script="Arab" typeface="Arial"/>
-        <a:font script="Hebr" typeface="Times New Roman"/>
-        <a:font script="Thai" typeface="Angsana New"/>
+        <a:font script="Jpan" typeface="HGｺﾞｼｯｸM"/>
+        <a:font script="Hang" typeface="HY중고딕"/>
+        <a:font script="Hans" typeface="黑体"/>
+        <a:font script="Hant" typeface="微軟正黑體"/>
+        <a:font script="Arab" typeface="Tahoma"/>
+        <a:font script="Hebr" typeface="Levenim MT"/>
+        <a:font script="Thai" typeface="LilyUPC"/>
         <a:font script="Ethi" typeface="Nyala"/>
         <a:font script="Beng" typeface="Vrinda"/>
         <a:font script="Gujr" typeface="Shruti"/>
-        <a:font script="Khmr" typeface="MoolBoran"/>
+        <a:font script="Khmr" typeface="DaunPenh"/>
         <a:font script="Knda" typeface="Tunga"/>
         <a:font script="Guru" typeface="Raavi"/>
         <a:font script="Cans" typeface="Euphemia"/>
@@ -3512,11 +3418,11 @@
         <a:font script="Laoo" typeface="DokChampa"/>
         <a:font script="Sinh" typeface="Iskoola Pota"/>
         <a:font script="Mong" typeface="Mongolian Baiti"/>
-        <a:font script="Viet" typeface="Times New Roman"/>
+        <a:font script="Viet" typeface="Arial"/>
         <a:font script="Uigh" typeface="Microsoft Uighur"/>
       </a:minorFont>
     </a:fontScheme>
-    <a:fmtScheme name="Urbano">
+    <a:fmtScheme name="Técnico">
       <a:fillStyleLst>
         <a:solidFill>
           <a:schemeClr val="phClr"/>
@@ -3526,53 +3432,92 @@
             <a:gs pos="0">
               <a:schemeClr val="phClr">
                 <a:tint val="1000"/>
-                <a:satMod val="255000"/>
               </a:schemeClr>
             </a:gs>
-            <a:gs pos="55000">
+            <a:gs pos="68000">
               <a:schemeClr val="phClr">
-                <a:tint val="12000"/>
-                <a:satMod val="255000"/>
+                <a:tint val="77000"/>
+              </a:schemeClr>
+            </a:gs>
+            <a:gs pos="81000">
+              <a:schemeClr val="phClr">
+                <a:tint val="79000"/>
+              </a:schemeClr>
+            </a:gs>
+            <a:gs pos="86000">
+              <a:schemeClr val="phClr">
+                <a:tint val="73000"/>
               </a:schemeClr>
             </a:gs>
             <a:gs pos="100000">
               <a:schemeClr val="phClr">
-                <a:tint val="45000"/>
-                <a:satMod val="250000"/>
+                <a:tint val="35000"/>
               </a:schemeClr>
             </a:gs>
           </a:gsLst>
-          <a:path path="circle">
-            <a:fillToRect l="-40000" t="-90000" r="140000" b="190000"/>
-          </a:path>
+          <a:lin ang="5400000" scaled="1"/>
         </a:gradFill>
         <a:gradFill rotWithShape="1">
           <a:gsLst>
             <a:gs pos="0">
               <a:schemeClr val="phClr">
-                <a:tint val="43000"/>
-                <a:satMod val="165000"/>
+                <a:tint val="73000"/>
+                <a:satMod val="150000"/>
+              </a:schemeClr>
+            </a:gs>
+            <a:gs pos="25000">
+              <a:schemeClr val="phClr">
+                <a:tint val="96000"/>
+                <a:shade val="80000"/>
+                <a:satMod val="105000"/>
+              </a:schemeClr>
+            </a:gs>
+            <a:gs pos="38000">
+              <a:schemeClr val="phClr">
+                <a:tint val="96000"/>
+                <a:shade val="59000"/>
+                <a:satMod val="120000"/>
               </a:schemeClr>
             </a:gs>
             <a:gs pos="55000">
               <a:schemeClr val="phClr">
-                <a:tint val="83000"/>
-                <a:satMod val="155000"/>
+                <a:shade val="57000"/>
+                <a:satMod val="120000"/>
+              </a:schemeClr>
+            </a:gs>
+            <a:gs pos="80000">
+              <a:schemeClr val="phClr">
+                <a:shade val="56000"/>
+                <a:satMod val="145000"/>
+              </a:schemeClr>
+            </a:gs>
+            <a:gs pos="88000">
+              <a:schemeClr val="phClr">
+                <a:shade val="63000"/>
+                <a:satMod val="160000"/>
               </a:schemeClr>
             </a:gs>
             <a:gs pos="100000">
               <a:schemeClr val="phClr">
-                <a:shade val="85000"/>
+                <a:tint val="99555"/>
+                <a:satMod val="155000"/>
               </a:schemeClr>
             </a:gs>
           </a:gsLst>
-          <a:path path="circle">
-            <a:fillToRect l="-40000" t="-90000" r="140000" b="190000"/>
-          </a:path>
+          <a:lin ang="5400000" scaled="1"/>
         </a:gradFill>
       </a:fillStyleLst>
       <a:lnStyleLst>
         <a:ln w="9525" cap="flat" cmpd="sng" algn="ctr">
+          <a:solidFill>
+            <a:schemeClr val="phClr">
+              <a:shade val="60000"/>
+              <a:satMod val="300000"/>
+            </a:schemeClr>
+          </a:solidFill>
+          <a:prstDash val="solid"/>
+        </a:ln>
+        <a:ln w="19050" cap="flat" cmpd="sng" algn="ctr">
           <a:solidFill>
             <a:schemeClr val="phClr"/>
           </a:solidFill>
@@ -3584,53 +3529,57 @@
           </a:solidFill>
           <a:prstDash val="solid"/>
         </a:ln>
-        <a:ln w="31750" cap="flat" cmpd="sng" algn="ctr">
-          <a:solidFill>
-            <a:schemeClr val="phClr"/>
-          </a:solidFill>
-          <a:prstDash val="solid"/>
-        </a:ln>
       </a:lnStyleLst>
       <a:effectStyleLst>
         <a:effectStyle>
           <a:effectLst>
-            <a:outerShdw blurRad="51500" dist="25400" dir="5400000" rotWithShape="0">
-              <a:srgbClr val="000000">
-                <a:alpha val="40000"/>
-              </a:srgbClr>
-            </a:outerShdw>
+            <a:glow rad="63500">
+              <a:schemeClr val="phClr">
+                <a:tint val="30000"/>
+                <a:shade val="95000"/>
+                <a:satMod val="300000"/>
+                <a:alpha val="50000"/>
+              </a:schemeClr>
+            </a:glow>
           </a:effectLst>
         </a:effectStyle>
         <a:effectStyle>
           <a:effectLst>
-            <a:outerShdw blurRad="50800" dist="25400" dir="5400000" rotWithShape="0">
-              <a:srgbClr val="000000">
-                <a:alpha val="45000"/>
-              </a:srgbClr>
-            </a:outerShdw>
+            <a:glow rad="70000">
+              <a:schemeClr val="phClr">
+                <a:tint val="30000"/>
+                <a:shade val="95000"/>
+                <a:satMod val="300000"/>
+                <a:alpha val="50000"/>
+              </a:schemeClr>
+            </a:glow>
           </a:effectLst>
         </a:effectStyle>
         <a:effectStyle>
           <a:effectLst>
-            <a:outerShdw blurRad="50800" dist="25400" dir="5400000" rotWithShape="0">
-              <a:srgbClr val="000000">
-                <a:alpha val="45000"/>
-              </a:srgbClr>
-            </a:outerShdw>
+            <a:glow rad="76200">
+              <a:schemeClr val="phClr">
+                <a:tint val="30000"/>
+                <a:shade val="95000"/>
+                <a:satMod val="300000"/>
+                <a:alpha val="50000"/>
+              </a:schemeClr>
+            </a:glow>
           </a:effectLst>
           <a:scene3d>
             <a:camera prst="orthographicFront" fov="0">
               <a:rot lat="0" lon="0" rev="0"/>
             </a:camera>
-            <a:lightRig rig="flat" dir="t">
-              <a:rot lat="0" lon="0" rev="20040000"/>
+            <a:lightRig rig="harsh" dir="t">
+              <a:rot lat="6000000" lon="6000000" rev="0"/>
             </a:lightRig>
           </a:scene3d>
-          <a:sp3d contourW="12700" prstMaterial="dkEdge">
-            <a:bevelT w="25400" h="38100" prst="convex"/>
+          <a:sp3d contourW="10000" prstMaterial="metal">
+            <a:bevelT w="20000" h="9000" prst="softRound"/>
             <a:contourClr>
               <a:schemeClr val="phClr">
-                <a:satMod val="115000"/>
+                <a:shade val="30000"/>
+                <a:satMod val="200000"/>
               </a:schemeClr>
             </a:contourClr>
           </a:sp3d>
@@ -3642,41 +3591,46 @@
         </a:solidFill>
         <a:gradFill rotWithShape="1">
           <a:gsLst>
+            <a:gs pos="0">
+              <a:schemeClr val="phClr">
+                <a:shade val="40000"/>
+                <a:satMod val="150000"/>
+              </a:schemeClr>
+            </a:gs>
+            <a:gs pos="30000">
+              <a:schemeClr val="phClr">
+                <a:shade val="60000"/>
+                <a:satMod val="150000"/>
+              </a:schemeClr>
+            </a:gs>
             <a:gs pos="100000">
               <a:schemeClr val="phClr">
-                <a:tint val="80000"/>
-                <a:satMod val="250000"/>
-              </a:schemeClr>
-            </a:gs>
-            <a:gs pos="60000">
-              <a:schemeClr val="phClr">
-                <a:shade val="38000"/>
-                <a:satMod val="175000"/>
-              </a:schemeClr>
-            </a:gs>
-            <a:gs pos="0">
-              <a:schemeClr val="phClr">
-                <a:shade val="30000"/>
-                <a:satMod val="175000"/>
+                <a:tint val="83000"/>
+                <a:satMod val="200000"/>
               </a:schemeClr>
             </a:gs>
           </a:gsLst>
-          <a:lin ang="5400000" scaled="0"/>
+          <a:lin ang="13000000" scaled="0"/>
         </a:gradFill>
-        <a:blipFill>
-          <a:blip xmlns:r="http://schemas.openxmlformats.org/officeDocument/2006/relationships" r:embed="rId1">
-            <a:duotone>
+        <a:gradFill rotWithShape="1">
+          <a:gsLst>
+            <a:gs pos="0">
               <a:schemeClr val="phClr">
-                <a:shade val="48000"/>
+                <a:tint val="78000"/>
+                <a:satMod val="220000"/>
               </a:schemeClr>
+            </a:gs>
+            <a:gs pos="100000">
               <a:schemeClr val="phClr">
-                <a:tint val="96000"/>
-                <a:satMod val="150000"/>
+                <a:shade val="35000"/>
+                <a:satMod val="155000"/>
               </a:schemeClr>
-            </a:duotone>
-          </a:blip>
-          <a:tile tx="0" ty="0" sx="80000" sy="80000" flip="none" algn="tl"/>
-        </a:blipFill>
+            </a:gs>
+          </a:gsLst>
+          <a:path path="circle">
+            <a:fillToRect l="60000" t="50000" r="40000" b="50000"/>
+          </a:path>
+        </a:gradFill>
       </a:bgFillStyleLst>
     </a:fmtScheme>
   </a:themeElements>
@@ -3690,7 +3644,7 @@
 </file>
 
 <file path=customXml/itemProps1.xml><?xml version="1.0" encoding="utf-8"?>
-<ds:datastoreItem xmlns:ds="http://schemas.openxmlformats.org/officeDocument/2006/customXml" ds:itemID="{18E35502-CAFE-47A8-895C-E2B451AC25B2}">
+<ds:datastoreItem xmlns:ds="http://schemas.openxmlformats.org/officeDocument/2006/customXml" ds:itemID="{061922CE-7B3F-40FB-89DA-0D98DCF6359E}">
   <ds:schemaRefs>
     <ds:schemaRef ds:uri="http://schemas.openxmlformats.org/officeDocument/2006/bibliography"/>
   </ds:schemaRefs>

</xml_diff>

<commit_message>
# cree la minuta de reunion y el reporte de avance para presentar el Lunes.
</commit_message>
<xml_diff>
--- a/meetings/templates/minutaReunion.aaaammdd.(template).docx
+++ b/meetings/templates/minutaReunion.aaaammdd.(template).docx
@@ -5,7 +5,7 @@
     <w:p>
       <w:pPr>
         <w:pStyle w:val="Ttulo1"/>
-        <w:spacing w:before="80" w:line="240" w:lineRule="auto"/>
+        <w:spacing w:before="120" w:line="240" w:lineRule="auto"/>
         <w:rPr>
           <w:lang w:val="es-AR"/>
         </w:rPr>
@@ -150,7 +150,7 @@
     <w:p>
       <w:pPr>
         <w:pStyle w:val="Ttulo2"/>
-        <w:spacing w:before="80" w:line="240" w:lineRule="auto"/>
+        <w:spacing w:before="100" w:line="240" w:lineRule="auto"/>
         <w:rPr>
           <w:lang w:val="es-AR"/>
         </w:rPr>
@@ -453,7 +453,7 @@
     <w:p>
       <w:pPr>
         <w:pStyle w:val="Ttulo2"/>
-        <w:spacing w:before="80" w:line="240" w:lineRule="auto"/>
+        <w:spacing w:before="100" w:line="240" w:lineRule="auto"/>
         <w:rPr>
           <w:lang w:val="es-AR"/>
         </w:rPr>
@@ -500,7 +500,7 @@
     <w:p>
       <w:pPr>
         <w:pStyle w:val="Ttulo2"/>
-        <w:spacing w:before="80" w:line="240" w:lineRule="auto"/>
+        <w:spacing w:before="100" w:line="240" w:lineRule="auto"/>
         <w:rPr>
           <w:lang w:val="es-AR"/>
         </w:rPr>
@@ -565,7 +565,7 @@
     <w:p>
       <w:pPr>
         <w:pStyle w:val="Ttulo2"/>
-        <w:spacing w:before="80" w:line="240" w:lineRule="auto"/>
+        <w:spacing w:before="100" w:line="240" w:lineRule="auto"/>
         <w:rPr>
           <w:lang w:val="es-AR"/>
         </w:rPr>
@@ -608,7 +608,7 @@
     <w:p>
       <w:pPr>
         <w:pStyle w:val="Ttulo2"/>
-        <w:spacing w:before="80" w:line="240" w:lineRule="auto"/>
+        <w:spacing w:before="100" w:line="240" w:lineRule="auto"/>
         <w:rPr>
           <w:lang w:val="es-AR"/>
         </w:rPr>
@@ -663,7 +663,7 @@
     <w:p>
       <w:pPr>
         <w:pStyle w:val="Ttulo2"/>
-        <w:spacing w:before="80" w:line="240" w:lineRule="auto"/>
+        <w:spacing w:before="100" w:line="240" w:lineRule="auto"/>
         <w:rPr>
           <w:lang w:val="es-AR"/>
         </w:rPr>
@@ -819,7 +819,7 @@
       <w:footerReference w:type="default" r:id="rId14"/>
       <w:type w:val="continuous"/>
       <w:pgSz w:w="12240" w:h="15840" w:code="1"/>
-      <w:pgMar w:top="1418" w:right="1701" w:bottom="1418" w:left="1701" w:header="737" w:footer="624" w:gutter="0"/>
+      <w:pgMar w:top="1531" w:right="1701" w:bottom="1531" w:left="1701" w:header="794" w:footer="680" w:gutter="0"/>
       <w:pgNumType w:start="1"/>
       <w:cols w:space="708"/>
       <w:docGrid w:linePitch="360"/>
@@ -3644,7 +3644,7 @@
 </file>
 
 <file path=customXml/itemProps1.xml><?xml version="1.0" encoding="utf-8"?>
-<ds:datastoreItem xmlns:ds="http://schemas.openxmlformats.org/officeDocument/2006/customXml" ds:itemID="{061922CE-7B3F-40FB-89DA-0D98DCF6359E}">
+<ds:datastoreItem xmlns:ds="http://schemas.openxmlformats.org/officeDocument/2006/customXml" ds:itemID="{3CEEF600-7B19-43DE-A2C1-1F08A27D3794}">
   <ds:schemaRefs>
     <ds:schemaRef ds:uri="http://schemas.openxmlformats.org/officeDocument/2006/bibliography"/>
   </ds:schemaRefs>

</xml_diff>